<commit_message>
added resume docs in repo
</commit_message>
<xml_diff>
--- a/Darshan Khairnar Resume 15_10_2024.docx
+++ b/Darshan Khairnar Resume 15_10_2024.docx
@@ -279,13 +279,13 @@
         <w:rPr>
           <w:rFonts w:ascii="Times New Roman" w:hAnsi="Times New Roman" w:cs="Times New Roman"/>
         </w:rPr>
-        <w:t xml:space="preserve"> with 1.</w:t>
-      </w:r>
-      <w:r>
-        <w:rPr>
-          <w:rFonts w:ascii="Times New Roman" w:hAnsi="Times New Roman" w:cs="Times New Roman"/>
-        </w:rPr>
-        <w:t>9</w:t>
+        <w:t xml:space="preserve"> with </w:t>
+      </w:r>
+      <w:r>
+        <w:rPr>
+          <w:rFonts w:ascii="Times New Roman" w:hAnsi="Times New Roman" w:cs="Times New Roman"/>
+        </w:rPr>
+        <w:t>2</w:t>
       </w:r>
       <w:r>
         <w:rPr>

</xml_diff>